<commit_message>
Update 45K222_02 Backlog V1.0.docx
</commit_message>
<xml_diff>
--- a/45K222_02 Backlog V1.0.docx
+++ b/45K222_02 Backlog V1.0.docx
@@ -1,6 +1,6 @@
 
 <file path=word/document.xml><?xml version="1.0" encoding="utf-8"?>
-<w:document xmlns:wpc="http://schemas.microsoft.com/office/word/2010/wordprocessingCanvas" xmlns:cx="http://schemas.microsoft.com/office/drawing/2014/chartex" xmlns:cx1="http://schemas.microsoft.com/office/drawing/2015/9/8/chartex" xmlns:cx2="http://schemas.microsoft.com/office/drawing/2015/10/21/chartex" xmlns:cx3="http://schemas.microsoft.com/office/drawing/2016/5/9/chartex" xmlns:cx4="http://schemas.microsoft.com/office/drawing/2016/5/10/chartex" xmlns:cx5="http://schemas.microsoft.com/office/drawing/2016/5/11/chartex" xmlns:cx6="http://schemas.microsoft.com/office/drawing/2016/5/12/chartex" xmlns:cx7="http://schemas.microsoft.com/office/drawing/2016/5/13/chartex" xmlns:cx8="http://schemas.microsoft.com/office/drawing/2016/5/14/chartex" xmlns:mc="http://schemas.openxmlformats.org/markup-compatibility/2006" xmlns:aink="http://schemas.microsoft.com/office/drawing/2016/ink" xmlns:am3d="http://schemas.microsoft.com/office/drawing/2017/model3d" xmlns:o="urn:schemas-microsoft-com:office:office" xmlns:r="http://schemas.openxmlformats.org/officeDocument/2006/relationships" xmlns:m="http://schemas.openxmlformats.org/officeDocument/2006/math" xmlns:v="urn:schemas-microsoft-com:vml" xmlns:wp14="http://schemas.microsoft.com/office/word/2010/wordprocessingDrawing" xmlns:wp="http://schemas.openxmlformats.org/drawingml/2006/wordprocessingDrawing" xmlns:w10="urn:schemas-microsoft-com:office:word" xmlns:w="http://schemas.openxmlformats.org/wordprocessingml/2006/main" xmlns:w14="http://schemas.microsoft.com/office/word/2010/wordml" xmlns:w15="http://schemas.microsoft.com/office/word/2012/wordml" xmlns:w16cex="http://schemas.microsoft.com/office/word/2018/wordml/cex" xmlns:w16cid="http://schemas.microsoft.com/office/word/2016/wordml/cid" xmlns:w16="http://schemas.microsoft.com/office/word/2018/wordml" xmlns:w16sdtdh="http://schemas.microsoft.com/office/word/2020/wordml/sdtdatahash" xmlns:w16se="http://schemas.microsoft.com/office/word/2015/wordml/symex" xmlns:wpg="http://schemas.microsoft.com/office/word/2010/wordprocessingGroup" xmlns:wpi="http://schemas.microsoft.com/office/word/2010/wordprocessingInk" xmlns:wne="http://schemas.microsoft.com/office/word/2006/wordml" xmlns:wps="http://schemas.microsoft.com/office/word/2010/wordprocessingShape" mc:Ignorable="w14 w15 w16se w16cid w16 w16cex w16sdtdh wp14">
+<w:document xmlns:wpc="http://schemas.microsoft.com/office/word/2010/wordprocessingCanvas" xmlns:cx="http://schemas.microsoft.com/office/drawing/2014/chartex" xmlns:cx1="http://schemas.microsoft.com/office/drawing/2015/9/8/chartex" xmlns:cx2="http://schemas.microsoft.com/office/drawing/2015/10/21/chartex" xmlns:cx3="http://schemas.microsoft.com/office/drawing/2016/5/9/chartex" xmlns:cx4="http://schemas.microsoft.com/office/drawing/2016/5/10/chartex" xmlns:cx5="http://schemas.microsoft.com/office/drawing/2016/5/11/chartex" xmlns:cx6="http://schemas.microsoft.com/office/drawing/2016/5/12/chartex" xmlns:cx7="http://schemas.microsoft.com/office/drawing/2016/5/13/chartex" xmlns:cx8="http://schemas.microsoft.com/office/drawing/2016/5/14/chartex" xmlns:mc="http://schemas.openxmlformats.org/markup-compatibility/2006" xmlns:aink="http://schemas.microsoft.com/office/drawing/2016/ink" xmlns:am3d="http://schemas.microsoft.com/office/drawing/2017/model3d" xmlns:o="urn:schemas-microsoft-com:office:office" xmlns:r="http://schemas.openxmlformats.org/officeDocument/2006/relationships" xmlns:m="http://schemas.openxmlformats.org/officeDocument/2006/math" xmlns:v="urn:schemas-microsoft-com:vml" xmlns:wp14="http://schemas.microsoft.com/office/word/2010/wordprocessingDrawing" xmlns:wp="http://schemas.openxmlformats.org/drawingml/2006/wordprocessingDrawing" xmlns:w10="urn:schemas-microsoft-com:office:word" xmlns:w="http://schemas.openxmlformats.org/wordprocessingml/2006/main" xmlns:w14="http://schemas.microsoft.com/office/word/2010/wordml" xmlns:w15="http://schemas.microsoft.com/office/word/2012/wordml" xmlns:w16cid="http://schemas.microsoft.com/office/word/2016/wordml/cid" xmlns:w16se="http://schemas.microsoft.com/office/word/2015/wordml/symex" xmlns:wpg="http://schemas.microsoft.com/office/word/2010/wordprocessingGroup" xmlns:wpi="http://schemas.microsoft.com/office/word/2010/wordprocessingInk" xmlns:wne="http://schemas.microsoft.com/office/word/2006/wordml" xmlns:wps="http://schemas.microsoft.com/office/word/2010/wordprocessingShape" mc:Ignorable="w14 w15 w16se w16cid wp14">
   <w:body>
     <w:p>
       <w:pPr>
@@ -3650,11 +3650,16 @@
         </w:numPr>
       </w:pPr>
       <w:r>
-        <w:t xml:space="preserve">Thể hiện tất cả chức năng mong muốn trong sản phẩm </w:t>
+        <w:t xml:space="preserve">Thể hiện tất cả chức năng mong muốn trong sản </w:t>
+      </w:r>
+      <w:proofErr w:type="gramStart"/>
+      <w:r>
+        <w:t xml:space="preserve">phẩm </w:t>
       </w:r>
       <w:r>
         <w:t>.</w:t>
       </w:r>
+      <w:proofErr w:type="gramEnd"/>
     </w:p>
     <w:p>
       <w:pPr>
@@ -4110,7 +4115,6 @@
                 <w:b/>
                 <w:color w:val="FFFFFF"/>
               </w:rPr>
-              <w:lastRenderedPageBreak/>
               <w:t>ID</w:t>
             </w:r>
           </w:p>
@@ -4308,6 +4312,7 @@
                 <w:rFonts w:ascii="Arial" w:eastAsia="Arial" w:hAnsi="Arial" w:cs="Arial"/>
                 <w:color w:val="000000"/>
               </w:rPr>
+              <w:lastRenderedPageBreak/>
               <w:t>PB01</w:t>
             </w:r>
           </w:p>
@@ -4565,12 +4570,14 @@
               <w:rPr>
                 <w:rFonts w:ascii="Arial" w:eastAsia="Arial" w:hAnsi="Arial" w:cs="Arial"/>
                 <w:color w:val="000000"/>
-              </w:rPr>
-            </w:pPr>
-            <w:r>
-              <w:rPr>
-                <w:rFonts w:ascii="Arial" w:eastAsia="Arial" w:hAnsi="Arial" w:cs="Arial"/>
-                <w:color w:val="000000"/>
+                <w:highlight w:val="yellow"/>
+              </w:rPr>
+            </w:pPr>
+            <w:r>
+              <w:rPr>
+                <w:rFonts w:ascii="Arial" w:eastAsia="Arial" w:hAnsi="Arial" w:cs="Arial"/>
+                <w:color w:val="000000"/>
+                <w:highlight w:val="yellow"/>
               </w:rPr>
               <w:t>Quản lý cửa hàng</w:t>
             </w:r>
@@ -4601,12 +4608,14 @@
               <w:rPr>
                 <w:rFonts w:ascii="Arial" w:eastAsia="Arial" w:hAnsi="Arial" w:cs="Arial"/>
                 <w:color w:val="000000"/>
-              </w:rPr>
-            </w:pPr>
-            <w:r>
-              <w:rPr>
-                <w:rFonts w:ascii="Arial" w:eastAsia="Arial" w:hAnsi="Arial" w:cs="Arial"/>
-                <w:color w:val="000000"/>
+                <w:highlight w:val="yellow"/>
+              </w:rPr>
+            </w:pPr>
+            <w:r>
+              <w:rPr>
+                <w:rFonts w:ascii="Arial" w:eastAsia="Arial" w:hAnsi="Arial" w:cs="Arial"/>
+                <w:color w:val="000000"/>
+                <w:highlight w:val="yellow"/>
               </w:rPr>
               <w:t>Tôi có thể đăng tải các thông tin cửa hàng, chỉnh sửa và cập nhật bài đăng.</w:t>
             </w:r>
@@ -4797,6 +4806,7 @@
               <w:rPr>
                 <w:rFonts w:ascii="Arial" w:eastAsia="Arial" w:hAnsi="Arial" w:cs="Arial"/>
                 <w:color w:val="000000"/>
+                <w:highlight w:val="yellow"/>
               </w:rPr>
               <w:t>Chúng tôi sẽ nhận thông báo về đơn đặt hàng. Hiển thị các thông tin về đơn hàng, thông tin khách hàng.</w:t>
             </w:r>
@@ -4988,7 +4998,23 @@
                 <w:rFonts w:ascii="Arial" w:eastAsia="Arial" w:hAnsi="Arial" w:cs="Arial"/>
                 <w:color w:val="000000"/>
               </w:rPr>
-              <w:t>Tôi có thể biết được doanh thu của cửa hàng trong khoảng thời gian nhất định ( tháng, quý, năm).</w:t>
+              <w:t xml:space="preserve">Tôi có thể biết được doanh thu của cửa hàng trong khoảng thời gian nhất định </w:t>
+            </w:r>
+            <w:proofErr w:type="gramStart"/>
+            <w:r>
+              <w:rPr>
+                <w:rFonts w:ascii="Arial" w:eastAsia="Arial" w:hAnsi="Arial" w:cs="Arial"/>
+                <w:color w:val="000000"/>
+              </w:rPr>
+              <w:t>( tháng</w:t>
+            </w:r>
+            <w:proofErr w:type="gramEnd"/>
+            <w:r>
+              <w:rPr>
+                <w:rFonts w:ascii="Arial" w:eastAsia="Arial" w:hAnsi="Arial" w:cs="Arial"/>
+                <w:color w:val="000000"/>
+              </w:rPr>
+              <w:t>, quý, năm).</w:t>
             </w:r>
           </w:p>
         </w:tc>
@@ -5390,6 +5416,7 @@
               <w:rPr>
                 <w:rFonts w:ascii="Arial" w:eastAsia="Arial" w:hAnsi="Arial" w:cs="Arial"/>
                 <w:color w:val="000000"/>
+                <w:highlight w:val="yellow"/>
               </w:rPr>
               <w:t>Tôi có thể lựa chọn các dịch vụ mình mong muốn. Tìm kiếm dịch vụ thông qua bộ lọc, biết được cửa hàng gần nhất.</w:t>
             </w:r>
@@ -5769,8 +5796,16 @@
               <w:rPr>
                 <w:rFonts w:ascii="Arial" w:eastAsia="Arial" w:hAnsi="Arial" w:cs="Arial"/>
                 <w:color w:val="000000"/>
-              </w:rPr>
-              <w:t>Yêu cầu tư vấn</w:t>
+                <w:highlight w:val="yellow"/>
+              </w:rPr>
+              <w:t>Yêu cầu</w:t>
+            </w:r>
+            <w:r>
+              <w:rPr>
+                <w:rFonts w:ascii="Arial" w:eastAsia="Arial" w:hAnsi="Arial" w:cs="Arial"/>
+                <w:color w:val="000000"/>
+              </w:rPr>
+              <w:t xml:space="preserve"> tư vấn</w:t>
             </w:r>
           </w:p>
         </w:tc>
@@ -7908,7 +7943,16 @@
                 <w:rFonts w:ascii="Arial" w:eastAsia="Arial" w:hAnsi="Arial" w:cs="Arial"/>
                 <w:color w:val="000000"/>
               </w:rPr>
-              <w:t>Quản lý đơn đặt hàng bao gồm các thông tin về đơn hàng và thông tin khách hàng.</w:t>
+              <w:t>Quản lý đơn đặt hàng bao gồm các thông tin về đơn hàng và thông tin khác</w:t>
+            </w:r>
+            <w:bookmarkStart w:id="11" w:name="_GoBack"/>
+            <w:bookmarkEnd w:id="11"/>
+            <w:r>
+              <w:rPr>
+                <w:rFonts w:ascii="Arial" w:eastAsia="Arial" w:hAnsi="Arial" w:cs="Arial"/>
+                <w:color w:val="000000"/>
+              </w:rPr>
+              <w:t>h hàng.</w:t>
             </w:r>
           </w:p>
         </w:tc>
@@ -8978,7 +9022,23 @@
                 <w:rFonts w:ascii="Arial" w:eastAsia="Arial" w:hAnsi="Arial" w:cs="Arial"/>
                 <w:color w:val="000000"/>
               </w:rPr>
-              <w:t>Tạo các nút CTA để khách hàng thêm vào giỏ hàng và  đặt lịch ngay.</w:t>
+              <w:t xml:space="preserve">Tạo các nút CTA để khách hàng thêm vào giỏ hàng </w:t>
+            </w:r>
+            <w:proofErr w:type="gramStart"/>
+            <w:r>
+              <w:rPr>
+                <w:rFonts w:ascii="Arial" w:eastAsia="Arial" w:hAnsi="Arial" w:cs="Arial"/>
+                <w:color w:val="000000"/>
+              </w:rPr>
+              <w:t>và  đặt</w:t>
+            </w:r>
+            <w:proofErr w:type="gramEnd"/>
+            <w:r>
+              <w:rPr>
+                <w:rFonts w:ascii="Arial" w:eastAsia="Arial" w:hAnsi="Arial" w:cs="Arial"/>
+                <w:color w:val="000000"/>
+              </w:rPr>
+              <w:t xml:space="preserve"> lịch ngay.</w:t>
             </w:r>
           </w:p>
         </w:tc>
@@ -9505,7 +9565,7 @@
 </file>
 
 <file path=word/endnotes.xml><?xml version="1.0" encoding="utf-8"?>
-<w:endnotes xmlns:wpc="http://schemas.microsoft.com/office/word/2010/wordprocessingCanvas" xmlns:cx="http://schemas.microsoft.com/office/drawing/2014/chartex" xmlns:cx1="http://schemas.microsoft.com/office/drawing/2015/9/8/chartex" xmlns:cx2="http://schemas.microsoft.com/office/drawing/2015/10/21/chartex" xmlns:cx3="http://schemas.microsoft.com/office/drawing/2016/5/9/chartex" xmlns:cx4="http://schemas.microsoft.com/office/drawing/2016/5/10/chartex" xmlns:cx5="http://schemas.microsoft.com/office/drawing/2016/5/11/chartex" xmlns:cx6="http://schemas.microsoft.com/office/drawing/2016/5/12/chartex" xmlns:cx7="http://schemas.microsoft.com/office/drawing/2016/5/13/chartex" xmlns:cx8="http://schemas.microsoft.com/office/drawing/2016/5/14/chartex" xmlns:mc="http://schemas.openxmlformats.org/markup-compatibility/2006" xmlns:aink="http://schemas.microsoft.com/office/drawing/2016/ink" xmlns:am3d="http://schemas.microsoft.com/office/drawing/2017/model3d" xmlns:o="urn:schemas-microsoft-com:office:office" xmlns:r="http://schemas.openxmlformats.org/officeDocument/2006/relationships" xmlns:m="http://schemas.openxmlformats.org/officeDocument/2006/math" xmlns:v="urn:schemas-microsoft-com:vml" xmlns:wp14="http://schemas.microsoft.com/office/word/2010/wordprocessingDrawing" xmlns:wp="http://schemas.openxmlformats.org/drawingml/2006/wordprocessingDrawing" xmlns:w10="urn:schemas-microsoft-com:office:word" xmlns:w="http://schemas.openxmlformats.org/wordprocessingml/2006/main" xmlns:w14="http://schemas.microsoft.com/office/word/2010/wordml" xmlns:w15="http://schemas.microsoft.com/office/word/2012/wordml" xmlns:w16cex="http://schemas.microsoft.com/office/word/2018/wordml/cex" xmlns:w16cid="http://schemas.microsoft.com/office/word/2016/wordml/cid" xmlns:w16="http://schemas.microsoft.com/office/word/2018/wordml" xmlns:w16sdtdh="http://schemas.microsoft.com/office/word/2020/wordml/sdtdatahash" xmlns:w16se="http://schemas.microsoft.com/office/word/2015/wordml/symex" xmlns:wpg="http://schemas.microsoft.com/office/word/2010/wordprocessingGroup" xmlns:wpi="http://schemas.microsoft.com/office/word/2010/wordprocessingInk" xmlns:wne="http://schemas.microsoft.com/office/word/2006/wordml" xmlns:wps="http://schemas.microsoft.com/office/word/2010/wordprocessingShape" mc:Ignorable="w14 w15 w16se w16cid w16 w16cex w16sdtdh wp14">
+<w:endnotes xmlns:wpc="http://schemas.microsoft.com/office/word/2010/wordprocessingCanvas" xmlns:cx="http://schemas.microsoft.com/office/drawing/2014/chartex" xmlns:cx1="http://schemas.microsoft.com/office/drawing/2015/9/8/chartex" xmlns:cx2="http://schemas.microsoft.com/office/drawing/2015/10/21/chartex" xmlns:cx3="http://schemas.microsoft.com/office/drawing/2016/5/9/chartex" xmlns:cx4="http://schemas.microsoft.com/office/drawing/2016/5/10/chartex" xmlns:cx5="http://schemas.microsoft.com/office/drawing/2016/5/11/chartex" xmlns:cx6="http://schemas.microsoft.com/office/drawing/2016/5/12/chartex" xmlns:cx7="http://schemas.microsoft.com/office/drawing/2016/5/13/chartex" xmlns:cx8="http://schemas.microsoft.com/office/drawing/2016/5/14/chartex" xmlns:mc="http://schemas.openxmlformats.org/markup-compatibility/2006" xmlns:aink="http://schemas.microsoft.com/office/drawing/2016/ink" xmlns:am3d="http://schemas.microsoft.com/office/drawing/2017/model3d" xmlns:o="urn:schemas-microsoft-com:office:office" xmlns:r="http://schemas.openxmlformats.org/officeDocument/2006/relationships" xmlns:m="http://schemas.openxmlformats.org/officeDocument/2006/math" xmlns:v="urn:schemas-microsoft-com:vml" xmlns:wp14="http://schemas.microsoft.com/office/word/2010/wordprocessingDrawing" xmlns:wp="http://schemas.openxmlformats.org/drawingml/2006/wordprocessingDrawing" xmlns:w10="urn:schemas-microsoft-com:office:word" xmlns:w="http://schemas.openxmlformats.org/wordprocessingml/2006/main" xmlns:w14="http://schemas.microsoft.com/office/word/2010/wordml" xmlns:w15="http://schemas.microsoft.com/office/word/2012/wordml" xmlns:w16cid="http://schemas.microsoft.com/office/word/2016/wordml/cid" xmlns:w16se="http://schemas.microsoft.com/office/word/2015/wordml/symex" xmlns:wpg="http://schemas.microsoft.com/office/word/2010/wordprocessingGroup" xmlns:wpi="http://schemas.microsoft.com/office/word/2010/wordprocessingInk" xmlns:wne="http://schemas.microsoft.com/office/word/2006/wordml" xmlns:wps="http://schemas.microsoft.com/office/word/2010/wordprocessingShape" mc:Ignorable="w14 w15 w16se w16cid wp14">
   <w:endnote w:type="separator" w:id="-1">
     <w:p>
       <w:pPr>
@@ -9530,7 +9590,7 @@
 </file>
 
 <file path=word/footer1.xml><?xml version="1.0" encoding="utf-8"?>
-<w:ftr xmlns:wpc="http://schemas.microsoft.com/office/word/2010/wordprocessingCanvas" xmlns:cx="http://schemas.microsoft.com/office/drawing/2014/chartex" xmlns:cx1="http://schemas.microsoft.com/office/drawing/2015/9/8/chartex" xmlns:cx2="http://schemas.microsoft.com/office/drawing/2015/10/21/chartex" xmlns:cx3="http://schemas.microsoft.com/office/drawing/2016/5/9/chartex" xmlns:cx4="http://schemas.microsoft.com/office/drawing/2016/5/10/chartex" xmlns:cx5="http://schemas.microsoft.com/office/drawing/2016/5/11/chartex" xmlns:cx6="http://schemas.microsoft.com/office/drawing/2016/5/12/chartex" xmlns:cx7="http://schemas.microsoft.com/office/drawing/2016/5/13/chartex" xmlns:cx8="http://schemas.microsoft.com/office/drawing/2016/5/14/chartex" xmlns:mc="http://schemas.openxmlformats.org/markup-compatibility/2006" xmlns:aink="http://schemas.microsoft.com/office/drawing/2016/ink" xmlns:am3d="http://schemas.microsoft.com/office/drawing/2017/model3d" xmlns:o="urn:schemas-microsoft-com:office:office" xmlns:r="http://schemas.openxmlformats.org/officeDocument/2006/relationships" xmlns:m="http://schemas.openxmlformats.org/officeDocument/2006/math" xmlns:v="urn:schemas-microsoft-com:vml" xmlns:wp14="http://schemas.microsoft.com/office/word/2010/wordprocessingDrawing" xmlns:wp="http://schemas.openxmlformats.org/drawingml/2006/wordprocessingDrawing" xmlns:w10="urn:schemas-microsoft-com:office:word" xmlns:w="http://schemas.openxmlformats.org/wordprocessingml/2006/main" xmlns:w14="http://schemas.microsoft.com/office/word/2010/wordml" xmlns:w15="http://schemas.microsoft.com/office/word/2012/wordml" xmlns:w16cex="http://schemas.microsoft.com/office/word/2018/wordml/cex" xmlns:w16cid="http://schemas.microsoft.com/office/word/2016/wordml/cid" xmlns:w16="http://schemas.microsoft.com/office/word/2018/wordml" xmlns:w16sdtdh="http://schemas.microsoft.com/office/word/2020/wordml/sdtdatahash" xmlns:w16se="http://schemas.microsoft.com/office/word/2015/wordml/symex" xmlns:wpg="http://schemas.microsoft.com/office/word/2010/wordprocessingGroup" xmlns:wpi="http://schemas.microsoft.com/office/word/2010/wordprocessingInk" xmlns:wne="http://schemas.microsoft.com/office/word/2006/wordml" xmlns:wps="http://schemas.microsoft.com/office/word/2010/wordprocessingShape" mc:Ignorable="w14 w15 w16se w16cid w16 w16cex w16sdtdh wp14">
+<w:ftr xmlns:wpc="http://schemas.microsoft.com/office/word/2010/wordprocessingCanvas" xmlns:cx="http://schemas.microsoft.com/office/drawing/2014/chartex" xmlns:cx1="http://schemas.microsoft.com/office/drawing/2015/9/8/chartex" xmlns:cx2="http://schemas.microsoft.com/office/drawing/2015/10/21/chartex" xmlns:cx3="http://schemas.microsoft.com/office/drawing/2016/5/9/chartex" xmlns:cx4="http://schemas.microsoft.com/office/drawing/2016/5/10/chartex" xmlns:cx5="http://schemas.microsoft.com/office/drawing/2016/5/11/chartex" xmlns:cx6="http://schemas.microsoft.com/office/drawing/2016/5/12/chartex" xmlns:cx7="http://schemas.microsoft.com/office/drawing/2016/5/13/chartex" xmlns:cx8="http://schemas.microsoft.com/office/drawing/2016/5/14/chartex" xmlns:mc="http://schemas.openxmlformats.org/markup-compatibility/2006" xmlns:aink="http://schemas.microsoft.com/office/drawing/2016/ink" xmlns:am3d="http://schemas.microsoft.com/office/drawing/2017/model3d" xmlns:o="urn:schemas-microsoft-com:office:office" xmlns:r="http://schemas.openxmlformats.org/officeDocument/2006/relationships" xmlns:m="http://schemas.openxmlformats.org/officeDocument/2006/math" xmlns:v="urn:schemas-microsoft-com:vml" xmlns:wp14="http://schemas.microsoft.com/office/word/2010/wordprocessingDrawing" xmlns:wp="http://schemas.openxmlformats.org/drawingml/2006/wordprocessingDrawing" xmlns:w10="urn:schemas-microsoft-com:office:word" xmlns:w="http://schemas.openxmlformats.org/wordprocessingml/2006/main" xmlns:w14="http://schemas.microsoft.com/office/word/2010/wordml" xmlns:w15="http://schemas.microsoft.com/office/word/2012/wordml" xmlns:w16cid="http://schemas.microsoft.com/office/word/2016/wordml/cid" xmlns:w16se="http://schemas.microsoft.com/office/word/2015/wordml/symex" xmlns:wpg="http://schemas.microsoft.com/office/word/2010/wordprocessingGroup" xmlns:wpi="http://schemas.microsoft.com/office/word/2010/wordprocessingInk" xmlns:wne="http://schemas.microsoft.com/office/word/2006/wordml" xmlns:wps="http://schemas.microsoft.com/office/word/2010/wordprocessingShape" mc:Ignorable="w14 w15 w16se w16cid wp14">
   <w:sdt>
     <w:sdtPr>
       <w:id w:val="1624579495"/>
@@ -9583,7 +9643,7 @@
 </file>
 
 <file path=word/footnotes.xml><?xml version="1.0" encoding="utf-8"?>
-<w:footnotes xmlns:wpc="http://schemas.microsoft.com/office/word/2010/wordprocessingCanvas" xmlns:cx="http://schemas.microsoft.com/office/drawing/2014/chartex" xmlns:cx1="http://schemas.microsoft.com/office/drawing/2015/9/8/chartex" xmlns:cx2="http://schemas.microsoft.com/office/drawing/2015/10/21/chartex" xmlns:cx3="http://schemas.microsoft.com/office/drawing/2016/5/9/chartex" xmlns:cx4="http://schemas.microsoft.com/office/drawing/2016/5/10/chartex" xmlns:cx5="http://schemas.microsoft.com/office/drawing/2016/5/11/chartex" xmlns:cx6="http://schemas.microsoft.com/office/drawing/2016/5/12/chartex" xmlns:cx7="http://schemas.microsoft.com/office/drawing/2016/5/13/chartex" xmlns:cx8="http://schemas.microsoft.com/office/drawing/2016/5/14/chartex" xmlns:mc="http://schemas.openxmlformats.org/markup-compatibility/2006" xmlns:aink="http://schemas.microsoft.com/office/drawing/2016/ink" xmlns:am3d="http://schemas.microsoft.com/office/drawing/2017/model3d" xmlns:o="urn:schemas-microsoft-com:office:office" xmlns:r="http://schemas.openxmlformats.org/officeDocument/2006/relationships" xmlns:m="http://schemas.openxmlformats.org/officeDocument/2006/math" xmlns:v="urn:schemas-microsoft-com:vml" xmlns:wp14="http://schemas.microsoft.com/office/word/2010/wordprocessingDrawing" xmlns:wp="http://schemas.openxmlformats.org/drawingml/2006/wordprocessingDrawing" xmlns:w10="urn:schemas-microsoft-com:office:word" xmlns:w="http://schemas.openxmlformats.org/wordprocessingml/2006/main" xmlns:w14="http://schemas.microsoft.com/office/word/2010/wordml" xmlns:w15="http://schemas.microsoft.com/office/word/2012/wordml" xmlns:w16cex="http://schemas.microsoft.com/office/word/2018/wordml/cex" xmlns:w16cid="http://schemas.microsoft.com/office/word/2016/wordml/cid" xmlns:w16="http://schemas.microsoft.com/office/word/2018/wordml" xmlns:w16sdtdh="http://schemas.microsoft.com/office/word/2020/wordml/sdtdatahash" xmlns:w16se="http://schemas.microsoft.com/office/word/2015/wordml/symex" xmlns:wpg="http://schemas.microsoft.com/office/word/2010/wordprocessingGroup" xmlns:wpi="http://schemas.microsoft.com/office/word/2010/wordprocessingInk" xmlns:wne="http://schemas.microsoft.com/office/word/2006/wordml" xmlns:wps="http://schemas.microsoft.com/office/word/2010/wordprocessingShape" mc:Ignorable="w14 w15 w16se w16cid w16 w16cex w16sdtdh wp14">
+<w:footnotes xmlns:wpc="http://schemas.microsoft.com/office/word/2010/wordprocessingCanvas" xmlns:cx="http://schemas.microsoft.com/office/drawing/2014/chartex" xmlns:cx1="http://schemas.microsoft.com/office/drawing/2015/9/8/chartex" xmlns:cx2="http://schemas.microsoft.com/office/drawing/2015/10/21/chartex" xmlns:cx3="http://schemas.microsoft.com/office/drawing/2016/5/9/chartex" xmlns:cx4="http://schemas.microsoft.com/office/drawing/2016/5/10/chartex" xmlns:cx5="http://schemas.microsoft.com/office/drawing/2016/5/11/chartex" xmlns:cx6="http://schemas.microsoft.com/office/drawing/2016/5/12/chartex" xmlns:cx7="http://schemas.microsoft.com/office/drawing/2016/5/13/chartex" xmlns:cx8="http://schemas.microsoft.com/office/drawing/2016/5/14/chartex" xmlns:mc="http://schemas.openxmlformats.org/markup-compatibility/2006" xmlns:aink="http://schemas.microsoft.com/office/drawing/2016/ink" xmlns:am3d="http://schemas.microsoft.com/office/drawing/2017/model3d" xmlns:o="urn:schemas-microsoft-com:office:office" xmlns:r="http://schemas.openxmlformats.org/officeDocument/2006/relationships" xmlns:m="http://schemas.openxmlformats.org/officeDocument/2006/math" xmlns:v="urn:schemas-microsoft-com:vml" xmlns:wp14="http://schemas.microsoft.com/office/word/2010/wordprocessingDrawing" xmlns:wp="http://schemas.openxmlformats.org/drawingml/2006/wordprocessingDrawing" xmlns:w10="urn:schemas-microsoft-com:office:word" xmlns:w="http://schemas.openxmlformats.org/wordprocessingml/2006/main" xmlns:w14="http://schemas.microsoft.com/office/word/2010/wordml" xmlns:w15="http://schemas.microsoft.com/office/word/2012/wordml" xmlns:w16cid="http://schemas.microsoft.com/office/word/2016/wordml/cid" xmlns:w16se="http://schemas.microsoft.com/office/word/2015/wordml/symex" xmlns:wpg="http://schemas.microsoft.com/office/word/2010/wordprocessingGroup" xmlns:wpi="http://schemas.microsoft.com/office/word/2010/wordprocessingInk" xmlns:wne="http://schemas.microsoft.com/office/word/2006/wordml" xmlns:wps="http://schemas.microsoft.com/office/word/2010/wordprocessingShape" mc:Ignorable="w14 w15 w16se w16cid wp14">
   <w:footnote w:type="separator" w:id="-1">
     <w:p>
       <w:pPr>
@@ -9608,7 +9668,7 @@
 </file>
 
 <file path=word/numbering.xml><?xml version="1.0" encoding="utf-8"?>
-<w:numbering xmlns:wpc="http://schemas.microsoft.com/office/word/2010/wordprocessingCanvas" xmlns:cx="http://schemas.microsoft.com/office/drawing/2014/chartex" xmlns:cx1="http://schemas.microsoft.com/office/drawing/2015/9/8/chartex" xmlns:cx2="http://schemas.microsoft.com/office/drawing/2015/10/21/chartex" xmlns:cx3="http://schemas.microsoft.com/office/drawing/2016/5/9/chartex" xmlns:cx4="http://schemas.microsoft.com/office/drawing/2016/5/10/chartex" xmlns:cx5="http://schemas.microsoft.com/office/drawing/2016/5/11/chartex" xmlns:cx6="http://schemas.microsoft.com/office/drawing/2016/5/12/chartex" xmlns:cx7="http://schemas.microsoft.com/office/drawing/2016/5/13/chartex" xmlns:cx8="http://schemas.microsoft.com/office/drawing/2016/5/14/chartex" xmlns:mc="http://schemas.openxmlformats.org/markup-compatibility/2006" xmlns:aink="http://schemas.microsoft.com/office/drawing/2016/ink" xmlns:am3d="http://schemas.microsoft.com/office/drawing/2017/model3d" xmlns:o="urn:schemas-microsoft-com:office:office" xmlns:r="http://schemas.openxmlformats.org/officeDocument/2006/relationships" xmlns:m="http://schemas.openxmlformats.org/officeDocument/2006/math" xmlns:v="urn:schemas-microsoft-com:vml" xmlns:wp14="http://schemas.microsoft.com/office/word/2010/wordprocessingDrawing" xmlns:wp="http://schemas.openxmlformats.org/drawingml/2006/wordprocessingDrawing" xmlns:w10="urn:schemas-microsoft-com:office:word" xmlns:w="http://schemas.openxmlformats.org/wordprocessingml/2006/main" xmlns:w14="http://schemas.microsoft.com/office/word/2010/wordml" xmlns:w15="http://schemas.microsoft.com/office/word/2012/wordml" xmlns:w16cex="http://schemas.microsoft.com/office/word/2018/wordml/cex" xmlns:w16cid="http://schemas.microsoft.com/office/word/2016/wordml/cid" xmlns:w16="http://schemas.microsoft.com/office/word/2018/wordml" xmlns:w16sdtdh="http://schemas.microsoft.com/office/word/2020/wordml/sdtdatahash" xmlns:w16se="http://schemas.microsoft.com/office/word/2015/wordml/symex" xmlns:wpg="http://schemas.microsoft.com/office/word/2010/wordprocessingGroup" xmlns:wpi="http://schemas.microsoft.com/office/word/2010/wordprocessingInk" xmlns:wne="http://schemas.microsoft.com/office/word/2006/wordml" xmlns:wps="http://schemas.microsoft.com/office/word/2010/wordprocessingShape" mc:Ignorable="w14 w15 w16se w16cid w16 w16cex w16sdtdh wp14">
+<w:numbering xmlns:wpc="http://schemas.microsoft.com/office/word/2010/wordprocessingCanvas" xmlns:cx="http://schemas.microsoft.com/office/drawing/2014/chartex" xmlns:cx1="http://schemas.microsoft.com/office/drawing/2015/9/8/chartex" xmlns:cx2="http://schemas.microsoft.com/office/drawing/2015/10/21/chartex" xmlns:cx3="http://schemas.microsoft.com/office/drawing/2016/5/9/chartex" xmlns:cx4="http://schemas.microsoft.com/office/drawing/2016/5/10/chartex" xmlns:cx5="http://schemas.microsoft.com/office/drawing/2016/5/11/chartex" xmlns:cx6="http://schemas.microsoft.com/office/drawing/2016/5/12/chartex" xmlns:cx7="http://schemas.microsoft.com/office/drawing/2016/5/13/chartex" xmlns:cx8="http://schemas.microsoft.com/office/drawing/2016/5/14/chartex" xmlns:mc="http://schemas.openxmlformats.org/markup-compatibility/2006" xmlns:aink="http://schemas.microsoft.com/office/drawing/2016/ink" xmlns:am3d="http://schemas.microsoft.com/office/drawing/2017/model3d" xmlns:o="urn:schemas-microsoft-com:office:office" xmlns:r="http://schemas.openxmlformats.org/officeDocument/2006/relationships" xmlns:m="http://schemas.openxmlformats.org/officeDocument/2006/math" xmlns:v="urn:schemas-microsoft-com:vml" xmlns:wp14="http://schemas.microsoft.com/office/word/2010/wordprocessingDrawing" xmlns:wp="http://schemas.openxmlformats.org/drawingml/2006/wordprocessingDrawing" xmlns:w10="urn:schemas-microsoft-com:office:word" xmlns:w="http://schemas.openxmlformats.org/wordprocessingml/2006/main" xmlns:w14="http://schemas.microsoft.com/office/word/2010/wordml" xmlns:w15="http://schemas.microsoft.com/office/word/2012/wordml" xmlns:w16cid="http://schemas.microsoft.com/office/word/2016/wordml/cid" xmlns:w16se="http://schemas.microsoft.com/office/word/2015/wordml/symex" xmlns:wpg="http://schemas.microsoft.com/office/word/2010/wordprocessingGroup" xmlns:wpi="http://schemas.microsoft.com/office/word/2010/wordprocessingInk" xmlns:wne="http://schemas.microsoft.com/office/word/2006/wordml" xmlns:wps="http://schemas.microsoft.com/office/word/2010/wordprocessingShape" mc:Ignorable="w14 w15 w16se w16cid wp14">
   <w:abstractNum w:abstractNumId="0" w15:restartNumberingAfterBreak="0">
     <w:nsid w:val="225B2E19"/>
     <w:multiLevelType w:val="hybridMultilevel"/>
@@ -9959,7 +10019,7 @@
 </file>
 
 <file path=word/styles.xml><?xml version="1.0" encoding="utf-8"?>
-<w:styles xmlns:mc="http://schemas.openxmlformats.org/markup-compatibility/2006" xmlns:r="http://schemas.openxmlformats.org/officeDocument/2006/relationships" xmlns:w="http://schemas.openxmlformats.org/wordprocessingml/2006/main" xmlns:w14="http://schemas.microsoft.com/office/word/2010/wordml" xmlns:w15="http://schemas.microsoft.com/office/word/2012/wordml" xmlns:w16cex="http://schemas.microsoft.com/office/word/2018/wordml/cex" xmlns:w16cid="http://schemas.microsoft.com/office/word/2016/wordml/cid" xmlns:w16="http://schemas.microsoft.com/office/word/2018/wordml" xmlns:w16sdtdh="http://schemas.microsoft.com/office/word/2020/wordml/sdtdatahash" xmlns:w16se="http://schemas.microsoft.com/office/word/2015/wordml/symex" mc:Ignorable="w14 w15 w16se w16cid w16 w16cex w16sdtdh">
+<w:styles xmlns:mc="http://schemas.openxmlformats.org/markup-compatibility/2006" xmlns:r="http://schemas.openxmlformats.org/officeDocument/2006/relationships" xmlns:w="http://schemas.openxmlformats.org/wordprocessingml/2006/main" xmlns:w14="http://schemas.microsoft.com/office/word/2010/wordml" xmlns:w15="http://schemas.microsoft.com/office/word/2012/wordml" xmlns:w16cid="http://schemas.microsoft.com/office/word/2016/wordml/cid" xmlns:w16se="http://schemas.microsoft.com/office/word/2015/wordml/symex" mc:Ignorable="w14 w15 w16se w16cid">
   <w:docDefaults>
     <w:rPrDefault>
       <w:rPr>
@@ -9975,7 +10035,7 @@
       </w:pPr>
     </w:pPrDefault>
   </w:docDefaults>
-  <w:latentStyles w:defLockedState="0" w:defUIPriority="99" w:defSemiHidden="0" w:defUnhideWhenUsed="0" w:defQFormat="0" w:count="376">
+  <w:latentStyles w:defLockedState="0" w:defUIPriority="99" w:defSemiHidden="0" w:defUnhideWhenUsed="0" w:defQFormat="0" w:count="375">
     <w:lsdException w:name="Normal" w:uiPriority="0" w:qFormat="1"/>
     <w:lsdException w:name="heading 1" w:uiPriority="9" w:qFormat="1"/>
     <w:lsdException w:name="heading 2" w:semiHidden="1" w:uiPriority="9" w:unhideWhenUsed="1" w:qFormat="1"/>
@@ -10351,7 +10411,6 @@
     <w:lsdException w:name="Smart Hyperlink" w:semiHidden="1" w:unhideWhenUsed="1"/>
     <w:lsdException w:name="Hashtag" w:semiHidden="1" w:unhideWhenUsed="1"/>
     <w:lsdException w:name="Unresolved Mention" w:semiHidden="1" w:unhideWhenUsed="1"/>
-    <w:lsdException w:name="Smart Link" w:semiHidden="1" w:unhideWhenUsed="1"/>
   </w:latentStyles>
   <w:style w:type="paragraph" w:default="1" w:styleId="Normal">
     <w:name w:val="Normal"/>
@@ -10920,7 +10979,7 @@
 </file>
 
 <file path=customXml/itemProps1.xml><?xml version="1.0" encoding="utf-8"?>
-<ds:datastoreItem xmlns:ds="http://schemas.openxmlformats.org/officeDocument/2006/customXml" ds:itemID="{7E26A6C4-17F9-42AE-94C0-D5C78CE4B6C6}">
+<ds:datastoreItem xmlns:ds="http://schemas.openxmlformats.org/officeDocument/2006/customXml" ds:itemID="{14DAC911-D0A4-4D1E-92BD-05F371F5003E}">
   <ds:schemaRefs>
     <ds:schemaRef ds:uri="http://schemas.openxmlformats.org/officeDocument/2006/bibliography"/>
   </ds:schemaRefs>

</xml_diff>